<commit_message>
update Business Task file
</commit_message>
<xml_diff>
--- a/Business Task.docx
+++ b/Business Task.docx
@@ -39,7 +39,25 @@
           <w:sz w:val="28"/>
           <w:szCs w:val="28"/>
         </w:rPr>
-        <w:t xml:space="preserve"> Wellness Products</w:t>
+        <w:t xml:space="preserve"> Wellness</w:t>
+      </w:r>
+      <w:r>
+        <w:rPr>
+          <w:b/>
+          <w:bCs/>
+          <w:sz w:val="28"/>
+          <w:szCs w:val="28"/>
+        </w:rPr>
+        <w:t xml:space="preserve"> </w:t>
+      </w:r>
+      <w:r>
+        <w:rPr>
+          <w:b/>
+          <w:bCs/>
+          <w:sz w:val="28"/>
+          <w:szCs w:val="28"/>
+        </w:rPr>
+        <w:t>Products</w:t>
       </w:r>
     </w:p>
     <w:p>
@@ -101,7 +119,7 @@
       </w:r>
       <w:proofErr w:type="spellEnd"/>
       <w:r>
-        <w:t xml:space="preserve"> is a rapidly growing company in the health-focused tech industry. To continue its growth trajectory and enhance its position in the global smart device market, it's crucial to gain a deep understanding of how consumers are currently using our smart wellness products and how we can better align our marketing efforts to meet their evolving needs and preferences.</w:t>
+        <w:t xml:space="preserve"> is a rapidly growing company in the health-focused tech industry. To continue its growth and enhance its position in the global smart device market, it's crucial to gain a deep understanding of how consumers are currently using smart wellness products and how we can better align our marketing efforts to meet their evolving needs and preferences.</w:t>
       </w:r>
     </w:p>
     <w:p>
@@ -142,23 +160,7 @@
         <w:spacing w:line="480" w:lineRule="auto"/>
       </w:pPr>
       <w:r>
-        <w:t xml:space="preserve">Usage patterns of </w:t>
-      </w:r>
-      <w:proofErr w:type="spellStart"/>
-      <w:r>
-        <w:t>Bellabeat's</w:t>
-      </w:r>
-      <w:proofErr w:type="spellEnd"/>
-      <w:r>
-        <w:t xml:space="preserve"> smart wellness products, including the </w:t>
-      </w:r>
-      <w:proofErr w:type="spellStart"/>
-      <w:r>
-        <w:t>Bellabeat</w:t>
-      </w:r>
-      <w:proofErr w:type="spellEnd"/>
-      <w:r>
-        <w:t xml:space="preserve"> app, Leaf tracker, Time watch, and Spring water bottle.</w:t>
+        <w:t>Usage patterns of smart wellness products</w:t>
       </w:r>
     </w:p>
     <w:p>
@@ -233,7 +235,6 @@
           <w:b/>
           <w:bCs/>
         </w:rPr>
-        <w:lastRenderedPageBreak/>
         <w:t>Context</w:t>
       </w:r>
       <w:r>
@@ -257,6 +258,7 @@
           <w:b/>
           <w:bCs/>
         </w:rPr>
+        <w:lastRenderedPageBreak/>
         <w:t>Benefits</w:t>
       </w:r>
       <w:r>
@@ -291,19 +293,31 @@
         <w:t>Constraints</w:t>
       </w:r>
       <w:r>
-        <w:t>: The analysis will be based on the available usage data up to the current date, and data privacy and compliance regulations will be adhered to throughout the project</w:t>
-      </w:r>
-      <w:r>
-        <w:t xml:space="preserve"> (</w:t>
-      </w:r>
-      <w:r>
-        <w:t>some data may be subject to privacy regulations</w:t>
-      </w:r>
-      <w:r>
-        <w:t>)</w:t>
-      </w:r>
-      <w:r>
-        <w:t>.</w:t>
+        <w:t>: The analysis will be based on the available</w:t>
+      </w:r>
+      <w:r>
+        <w:t xml:space="preserve"> </w:t>
+      </w:r>
+      <w:r>
+        <w:t>data</w:t>
+      </w:r>
+      <w:r>
+        <w:t xml:space="preserve"> in 2016</w:t>
+      </w:r>
+      <w:r>
+        <w:t xml:space="preserve"> which is not recent</w:t>
+      </w:r>
+      <w:r>
+        <w:t xml:space="preserve">, </w:t>
+      </w:r>
+      <w:r>
+        <w:t>so we are not expecting a reliable insight. For this case study our target audience is women, but d</w:t>
+      </w:r>
+      <w:r>
+        <w:t xml:space="preserve">ata privacy and compliance regulations will be adhered to throughout the </w:t>
+      </w:r>
+      <w:r>
+        <w:t>case study. For example, gender and age are not specified in our data.</w:t>
       </w:r>
     </w:p>
     <w:sectPr>

</xml_diff>